<commit_message>
This is the newest version of the technical report for the SmartDrifter
</commit_message>
<xml_diff>
--- a/Technical_Report.docx
+++ b/Technical_Report.docx
@@ -2209,17 +2209,9 @@
         </w:rPr>
         <w:t>PROTOTYPING PROCESS</w:t>
       </w:r>
-      <w:r>
-        <w:rPr>
-          <w:rStyle w:val="CommentReference"/>
-          <w:rFonts w:asciiTheme="minorHAnsi" w:eastAsiaTheme="minorEastAsia" w:hAnsiTheme="minorHAnsi" w:cstheme="minorBidi"/>
-          <w:b w:val="0"/>
-          <w:bCs w:val="0"/>
-          <w:color w:val="auto"/>
-        </w:rPr>
-        <w:commentReference w:id="3"/>
-      </w:r>
+      <w:bookmarkStart w:id="3" w:name="_GoBack"/>
       <w:bookmarkEnd w:id="2"/>
+      <w:bookmarkEnd w:id="3"/>
       <w:r>
         <w:rPr>
           <w:rFonts w:ascii="Times New Roman" w:hAnsi="Times New Roman" w:cs="Times New Roman"/>
@@ -2584,7 +2576,7 @@
                     </pic:cNvPicPr>
                   </pic:nvPicPr>
                   <pic:blipFill>
-                    <a:blip r:embed="rId10">
+                    <a:blip r:embed="rId9">
                       <a:extLst>
                         <a:ext uri="{28A0092B-C50C-407E-A947-70E740481C1C}">
                           <a14:useLocalDpi xmlns:a14="http://schemas.microsoft.com/office/drawing/2010/main" val="0"/>
@@ -5397,7 +5389,7 @@
                     </pic:cNvPicPr>
                   </pic:nvPicPr>
                   <pic:blipFill>
-                    <a:blip r:embed="rId11">
+                    <a:blip r:embed="rId10">
                       <a:extLst>
                         <a:ext uri="{28A0092B-C50C-407E-A947-70E740481C1C}">
                           <a14:useLocalDpi xmlns:a14="http://schemas.microsoft.com/office/drawing/2010/main" val="0"/>
@@ -5616,7 +5608,7 @@
       <w:r>
         <w:t xml:space="preserve">All of the source code for this project can be found on my Github page. Please contact me at </w:t>
       </w:r>
-      <w:hyperlink r:id="rId12" w:history="1">
+      <w:hyperlink r:id="rId11" w:history="1">
         <w:r>
           <w:rPr>
             <w:rStyle w:val="Hyperlink"/>
@@ -5627,8 +5619,6 @@
       <w:r>
         <w:t xml:space="preserve"> so that I can give you access to it.</w:t>
       </w:r>
-      <w:bookmarkStart w:id="13" w:name="_GoBack"/>
-      <w:bookmarkEnd w:id="13"/>
     </w:p>
     <w:p>
       <w:pPr>
@@ -5668,7 +5658,7 @@
           <w:szCs w:val="28"/>
         </w:rPr>
       </w:pPr>
-      <w:bookmarkStart w:id="14" w:name="_Toc301620866"/>
+      <w:bookmarkStart w:id="13" w:name="_Toc301620866"/>
       <w:r>
         <w:rPr>
           <w:rFonts w:ascii="Times New Roman" w:hAnsi="Times New Roman" w:cs="Times New Roman"/>
@@ -5679,11 +5669,11 @@
         </w:rPr>
         <w:t>7.0 REFERENCES</w:t>
       </w:r>
-      <w:bookmarkEnd w:id="14"/>
+      <w:bookmarkEnd w:id="13"/>
     </w:p>
     <w:sectPr>
-      <w:footerReference w:type="even" r:id="rId13"/>
-      <w:footerReference w:type="default" r:id="rId14"/>
+      <w:footerReference w:type="even" r:id="rId12"/>
+      <w:footerReference w:type="default" r:id="rId13"/>
       <w:endnotePr>
         <w:numFmt w:val="decimal"/>
       </w:endnotePr>
@@ -5695,27 +5685,6 @@
     </w:sectPr>
   </w:body>
 </w:document>
-</file>
-
-<file path=word/comments.xml><?xml version="1.0" encoding="utf-8"?>
-<w:comments xmlns:wpc="http://schemas.microsoft.com/office/word/2010/wordprocessingCanvas" xmlns:mo="http://schemas.microsoft.com/office/mac/office/2008/main" xmlns:mc="http://schemas.openxmlformats.org/markup-compatibility/2006" xmlns:mv="urn:schemas-microsoft-com:mac:vml" xmlns:o="urn:schemas-microsoft-com:office:office" xmlns:r="http://schemas.openxmlformats.org/officeDocument/2006/relationships" xmlns:m="http://schemas.openxmlformats.org/officeDocument/2006/math" xmlns:v="urn:schemas-microsoft-com:vml" xmlns:wp14="http://schemas.microsoft.com/office/word/2010/wordprocessingDrawing" xmlns:wp="http://schemas.openxmlformats.org/drawingml/2006/wordprocessingDrawing" xmlns:w10="urn:schemas-microsoft-com:office:word" xmlns:w="http://schemas.openxmlformats.org/wordprocessingml/2006/main" xmlns:w14="http://schemas.microsoft.com/office/word/2010/wordml" xmlns:wpg="http://schemas.microsoft.com/office/word/2010/wordprocessingGroup" xmlns:wpi="http://schemas.microsoft.com/office/word/2010/wordprocessingInk" xmlns:wne="http://schemas.microsoft.com/office/word/2006/wordml" xmlns:wps="http://schemas.microsoft.com/office/word/2010/wordprocessingShape" mc:Ignorable="w14 wp14">
-  <w:comment w:id="3" w:author="Arthi Iyer" w:date="2015-08-19T10:21:00Z" w:initials="AI">
-    <w:p>
-      <w:pPr>
-        <w:pStyle w:val="CommentText"/>
-      </w:pPr>
-      <w:r>
-        <w:rPr>
-          <w:rStyle w:val="CommentReference"/>
-        </w:rPr>
-        <w:annotationRef/>
-      </w:r>
-      <w:r>
-        <w:t>Have a github page and link it in this section and also add the code in appendix form</w:t>
-      </w:r>
-    </w:p>
-  </w:comment>
-</w:comments>
 </file>
 
 <file path=word/endnotes.xml><?xml version="1.0" encoding="utf-8"?>
@@ -6165,7 +6134,7 @@
         <w:rStyle w:val="PageNumber"/>
         <w:noProof/>
       </w:rPr>
-      <w:t>11</w:t>
+      <w:t>5</w:t>
     </w:r>
     <w:r>
       <w:rPr>
@@ -8493,7 +8462,7 @@
 </file>
 
 <file path=customXml/itemProps1.xml><?xml version="1.0" encoding="utf-8"?>
-<ds:datastoreItem xmlns:ds="http://schemas.openxmlformats.org/officeDocument/2006/customXml" ds:itemID="{95A8102A-DA58-3741-A1FC-3282D4F2CCF1}">
+<ds:datastoreItem xmlns:ds="http://schemas.openxmlformats.org/officeDocument/2006/customXml" ds:itemID="{E4899CA8-2A3C-4545-B660-E22140CD3317}">
   <ds:schemaRefs>
     <ds:schemaRef ds:uri="http://schemas.openxmlformats.org/officeDocument/2006/bibliography"/>
   </ds:schemaRefs>

</xml_diff>

<commit_message>
This is the second version of the technical report. Here, I added a Future Plans section.
</commit_message>
<xml_diff>
--- a/Technical_Report.docx
+++ b/Technical_Report.docx
@@ -357,7 +357,7 @@
           <w:szCs w:val="28"/>
         </w:rPr>
       </w:pPr>
-      <w:bookmarkStart w:id="0" w:name="_Toc301620854"/>
+      <w:bookmarkStart w:id="0" w:name="_Toc301855958"/>
       <w:r>
         <w:rPr>
           <w:rFonts w:ascii="Times New Roman" w:hAnsi="Times New Roman" w:cs="Times New Roman"/>
@@ -761,7 +761,7 @@
         <w:rPr>
           <w:noProof/>
         </w:rPr>
-        <w:instrText xml:space="preserve"> PAGEREF _Toc301620854 \h </w:instrText>
+        <w:instrText xml:space="preserve"> PAGEREF _Toc301855958 \h </w:instrText>
       </w:r>
       <w:r>
         <w:rPr>
@@ -822,7 +822,7 @@
         <w:rPr>
           <w:noProof/>
         </w:rPr>
-        <w:instrText xml:space="preserve"> PAGEREF _Toc301620855 \h </w:instrText>
+        <w:instrText xml:space="preserve"> PAGEREF _Toc301855959 \h </w:instrText>
       </w:r>
       <w:r>
         <w:rPr>
@@ -883,7 +883,7 @@
         <w:rPr>
           <w:noProof/>
         </w:rPr>
-        <w:instrText xml:space="preserve"> PAGEREF _Toc301620856 \h </w:instrText>
+        <w:instrText xml:space="preserve"> PAGEREF _Toc301855960 \h </w:instrText>
       </w:r>
       <w:r>
         <w:rPr>
@@ -944,7 +944,7 @@
         <w:rPr>
           <w:noProof/>
         </w:rPr>
-        <w:instrText xml:space="preserve"> PAGEREF _Toc301620857 \h </w:instrText>
+        <w:instrText xml:space="preserve"> PAGEREF _Toc301855961 \h </w:instrText>
       </w:r>
       <w:r>
         <w:rPr>
@@ -1005,7 +1005,7 @@
         <w:rPr>
           <w:noProof/>
         </w:rPr>
-        <w:instrText xml:space="preserve"> PAGEREF _Toc301620858 \h </w:instrText>
+        <w:instrText xml:space="preserve"> PAGEREF _Toc301855962 \h </w:instrText>
       </w:r>
       <w:r>
         <w:rPr>
@@ -1066,7 +1066,7 @@
         <w:rPr>
           <w:noProof/>
         </w:rPr>
-        <w:instrText xml:space="preserve"> PAGEREF _Toc301620859 \h </w:instrText>
+        <w:instrText xml:space="preserve"> PAGEREF _Toc301855963 \h </w:instrText>
       </w:r>
       <w:r>
         <w:rPr>
@@ -1127,7 +1127,7 @@
         <w:rPr>
           <w:noProof/>
         </w:rPr>
-        <w:instrText xml:space="preserve"> PAGEREF _Toc301620860 \h </w:instrText>
+        <w:instrText xml:space="preserve"> PAGEREF _Toc301855964 \h </w:instrText>
       </w:r>
       <w:r>
         <w:rPr>
@@ -1188,7 +1188,7 @@
         <w:rPr>
           <w:noProof/>
         </w:rPr>
-        <w:instrText xml:space="preserve"> PAGEREF _Toc301620861 \h </w:instrText>
+        <w:instrText xml:space="preserve"> PAGEREF _Toc301855965 \h </w:instrText>
       </w:r>
       <w:r>
         <w:rPr>
@@ -1249,7 +1249,7 @@
         <w:rPr>
           <w:noProof/>
         </w:rPr>
-        <w:instrText xml:space="preserve"> PAGEREF _Toc301620862 \h </w:instrText>
+        <w:instrText xml:space="preserve"> PAGEREF _Toc301855966 \h </w:instrText>
       </w:r>
       <w:r>
         <w:rPr>
@@ -1310,7 +1310,7 @@
         <w:rPr>
           <w:noProof/>
         </w:rPr>
-        <w:instrText xml:space="preserve"> PAGEREF _Toc301620863 \h </w:instrText>
+        <w:instrText xml:space="preserve"> PAGEREF _Toc301855967 \h </w:instrText>
       </w:r>
       <w:r>
         <w:rPr>
@@ -1371,7 +1371,7 @@
         <w:rPr>
           <w:noProof/>
         </w:rPr>
-        <w:instrText xml:space="preserve"> PAGEREF _Toc301620864 \h </w:instrText>
+        <w:instrText xml:space="preserve"> PAGEREF _Toc301855968 \h </w:instrText>
       </w:r>
       <w:r>
         <w:rPr>
@@ -1414,7 +1414,7 @@
           <w:noProof/>
           <w:color w:val="000000" w:themeColor="text1"/>
         </w:rPr>
-        <w:t>6.0 CONCLUSION</w:t>
+        <w:t>6.0 FUTURE</w:t>
       </w:r>
       <w:r>
         <w:rPr>
@@ -1432,7 +1432,7 @@
         <w:rPr>
           <w:noProof/>
         </w:rPr>
-        <w:instrText xml:space="preserve"> PAGEREF _Toc301620865 \h </w:instrText>
+        <w:instrText xml:space="preserve"> PAGEREF _Toc301855969 \h </w:instrText>
       </w:r>
       <w:r>
         <w:rPr>
@@ -1475,6 +1475,67 @@
           <w:noProof/>
           <w:color w:val="000000" w:themeColor="text1"/>
         </w:rPr>
+        <w:t>7.0 CONCLUSION</w:t>
+      </w:r>
+      <w:r>
+        <w:rPr>
+          <w:noProof/>
+        </w:rPr>
+        <w:tab/>
+      </w:r>
+      <w:r>
+        <w:rPr>
+          <w:noProof/>
+        </w:rPr>
+        <w:fldChar w:fldCharType="begin"/>
+      </w:r>
+      <w:r>
+        <w:rPr>
+          <w:noProof/>
+        </w:rPr>
+        <w:instrText xml:space="preserve"> PAGEREF _Toc301855970 \h </w:instrText>
+      </w:r>
+      <w:r>
+        <w:rPr>
+          <w:noProof/>
+        </w:rPr>
+      </w:r>
+      <w:r>
+        <w:rPr>
+          <w:noProof/>
+        </w:rPr>
+        <w:fldChar w:fldCharType="separate"/>
+      </w:r>
+      <w:r>
+        <w:rPr>
+          <w:noProof/>
+        </w:rPr>
+        <w:t>11</w:t>
+      </w:r>
+      <w:r>
+        <w:rPr>
+          <w:noProof/>
+        </w:rPr>
+        <w:fldChar w:fldCharType="end"/>
+      </w:r>
+    </w:p>
+    <w:p>
+      <w:pPr>
+        <w:pStyle w:val="TOC1"/>
+        <w:tabs>
+          <w:tab w:val="right" w:leader="dot" w:pos="8630"/>
+        </w:tabs>
+        <w:rPr>
+          <w:noProof/>
+          <w:lang w:eastAsia="ja-JP"/>
+        </w:rPr>
+      </w:pPr>
+      <w:r>
+        <w:rPr>
+          <w:rFonts w:ascii="Times New Roman" w:hAnsi="Times New Roman" w:cs="Times New Roman"/>
+          <w:noProof/>
+          <w:color w:val="000000" w:themeColor="text1"/>
+        </w:rPr>
         <w:t>7.0 REFERENCES</w:t>
       </w:r>
       <w:r>
@@ -1493,7 +1554,7 @@
         <w:rPr>
           <w:noProof/>
         </w:rPr>
-        <w:instrText xml:space="preserve"> PAGEREF _Toc301620866 \h </w:instrText>
+        <w:instrText xml:space="preserve"> PAGEREF _Toc301855971 \h </w:instrText>
       </w:r>
       <w:r>
         <w:rPr>
@@ -1711,7 +1772,7 @@
           <w:szCs w:val="28"/>
         </w:rPr>
       </w:pPr>
-      <w:bookmarkStart w:id="1" w:name="_Toc301620855"/>
+      <w:bookmarkStart w:id="1" w:name="_Toc301855959"/>
       <w:r>
         <w:rPr>
           <w:rFonts w:ascii="Times New Roman" w:hAnsi="Times New Roman" w:cs="Times New Roman"/>
@@ -1755,7 +1816,141 @@
           <w:rFonts w:ascii="Times New Roman" w:hAnsi="Times New Roman" w:cs="Times New Roman"/>
           <w:color w:val="000000" w:themeColor="text1"/>
         </w:rPr>
-        <w:t>In 2013, Liquid Robotics released a revolutionary product called the Wave Glider</w:t>
+        <w:t xml:space="preserve">In 2013, Liquid Robotics released a revolutionary product called the Wave </w:t>
+      </w:r>
+      <w:r>
+        <w:rPr>
+          <w:rFonts w:ascii="Times New Roman" w:hAnsi="Times New Roman" w:cs="Times New Roman"/>
+          <w:color w:val="000000" w:themeColor="text1"/>
+        </w:rPr>
+        <w:t>Glider</w:t>
+      </w:r>
+      <w:r>
+        <w:rPr>
+          <w:rFonts w:ascii="Times New Roman" w:hAnsi="Times New Roman" w:cs="Times New Roman"/>
+          <w:color w:val="000000" w:themeColor="text1"/>
+        </w:rPr>
+        <w:t xml:space="preserve"> [</w:t>
+      </w:r>
+      <w:r>
+        <w:rPr>
+          <w:rStyle w:val="EndnoteReference"/>
+          <w:rFonts w:ascii="Times New Roman" w:hAnsi="Times New Roman" w:cs="Times New Roman"/>
+          <w:color w:val="000000" w:themeColor="text1"/>
+          <w:vertAlign w:val="baseline"/>
+        </w:rPr>
+        <w:endnoteReference w:id="1"/>
+      </w:r>
+      <w:r>
+        <w:rPr>
+          <w:rFonts w:ascii="Times New Roman" w:hAnsi="Times New Roman" w:cs="Times New Roman"/>
+          <w:color w:val="000000" w:themeColor="text1"/>
+        </w:rPr>
+        <w:t>]</w:t>
+      </w:r>
+      <w:r>
+        <w:rPr>
+          <w:rFonts w:ascii="Times New Roman" w:hAnsi="Times New Roman" w:cs="Times New Roman"/>
+          <w:color w:val="000000" w:themeColor="text1"/>
+        </w:rPr>
+        <w:t xml:space="preserve">. It has proved to be incredibly useful in almost all marine biological research as an unmanned data collection </w:t>
+      </w:r>
+      <w:r>
+        <w:rPr>
+          <w:rFonts w:ascii="Times New Roman" w:hAnsi="Times New Roman" w:cs="Times New Roman"/>
+          <w:color w:val="000000" w:themeColor="text1"/>
+        </w:rPr>
+        <w:t>tool</w:t>
+      </w:r>
+      <w:r>
+        <w:rPr>
+          <w:rFonts w:ascii="Times New Roman" w:hAnsi="Times New Roman" w:cs="Times New Roman"/>
+          <w:color w:val="000000" w:themeColor="text1"/>
+        </w:rPr>
+        <w:t xml:space="preserve"> [</w:t>
+      </w:r>
+      <w:r>
+        <w:rPr>
+          <w:rStyle w:val="EndnoteReference"/>
+          <w:rFonts w:ascii="Times New Roman" w:hAnsi="Times New Roman" w:cs="Times New Roman"/>
+          <w:color w:val="000000" w:themeColor="text1"/>
+          <w:vertAlign w:val="baseline"/>
+        </w:rPr>
+        <w:endnoteReference w:id="2"/>
+      </w:r>
+      <w:r>
+        <w:rPr>
+          <w:rFonts w:ascii="Times New Roman" w:hAnsi="Times New Roman" w:cs="Times New Roman"/>
+          <w:color w:val="000000" w:themeColor="text1"/>
+        </w:rPr>
+        <w:t>]</w:t>
+      </w:r>
+      <w:r>
+        <w:rPr>
+          <w:rFonts w:ascii="Times New Roman" w:hAnsi="Times New Roman" w:cs="Times New Roman"/>
+          <w:color w:val="000000" w:themeColor="text1"/>
+        </w:rPr>
+        <w:t xml:space="preserve">. It is constructed as a surfboard equipped with </w:t>
+      </w:r>
+      <w:r>
+        <w:rPr>
+          <w:rFonts w:ascii="Times New Roman" w:hAnsi="Times New Roman" w:cs="Times New Roman"/>
+          <w:color w:val="000000" w:themeColor="text1"/>
+        </w:rPr>
+        <w:t>countless sensors on top that store and transmit data that can be used for the progression of oceanic science.</w:t>
+      </w:r>
+      <w:r>
+        <w:rPr>
+          <w:rFonts w:ascii="Times New Roman" w:hAnsi="Times New Roman" w:cs="Times New Roman"/>
+          <w:color w:val="000000" w:themeColor="text1"/>
+        </w:rPr>
+        <w:t xml:space="preserve"> </w:t>
+      </w:r>
+    </w:p>
+    <w:p>
+      <w:pPr>
+        <w:rPr>
+          <w:rFonts w:ascii="Times New Roman" w:hAnsi="Times New Roman" w:cs="Times New Roman"/>
+          <w:color w:val="000000" w:themeColor="text1"/>
+        </w:rPr>
+      </w:pPr>
+    </w:p>
+    <w:p>
+      <w:pPr>
+        <w:rPr>
+          <w:rFonts w:ascii="Times New Roman" w:hAnsi="Times New Roman" w:cs="Times New Roman"/>
+          <w:color w:val="000000" w:themeColor="text1"/>
+        </w:rPr>
+      </w:pPr>
+      <w:r>
+        <w:rPr>
+          <w:rFonts w:ascii="Times New Roman" w:hAnsi="Times New Roman" w:cs="Times New Roman"/>
+          <w:color w:val="000000" w:themeColor="text1"/>
+        </w:rPr>
+        <w:t xml:space="preserve">As someone who is incredibly interested in marine biology and intrigued by the ocean in general, I thought the Wave Glider was utter genius. I thought about what could be done with that data and how it could help scientists everywhere. </w:t>
+      </w:r>
+    </w:p>
+    <w:p>
+      <w:pPr>
+        <w:rPr>
+          <w:rFonts w:ascii="Times New Roman" w:hAnsi="Times New Roman" w:cs="Times New Roman"/>
+          <w:color w:val="000000" w:themeColor="text1"/>
+        </w:rPr>
+      </w:pPr>
+    </w:p>
+    <w:p>
+      <w:pPr>
+        <w:rPr>
+          <w:rFonts w:ascii="Times New Roman" w:hAnsi="Times New Roman" w:cs="Times New Roman"/>
+          <w:color w:val="000000" w:themeColor="text1"/>
+        </w:rPr>
+      </w:pPr>
+      <w:r>
+        <w:rPr>
+          <w:rFonts w:ascii="Times New Roman" w:hAnsi="Times New Roman" w:cs="Times New Roman"/>
+          <w:color w:val="000000" w:themeColor="text1"/>
+        </w:rPr>
+        <w:t>And on top of that, other people have done similar things also. The National Oceanic and Atmospheric Administration (NOAA)</w:t>
       </w:r>
       <w:r>
         <w:rPr>
@@ -1771,7 +1966,7 @@
           <w:color w:val="000000" w:themeColor="text1"/>
           <w:vertAlign w:val="baseline"/>
         </w:rPr>
-        <w:endnoteReference w:id="1"/>
+        <w:endnoteReference w:id="3"/>
       </w:r>
       <w:r>
         <w:rPr>
@@ -1785,14 +1980,21 @@
           <w:rFonts w:ascii="Times New Roman" w:hAnsi="Times New Roman" w:cs="Times New Roman"/>
           <w:color w:val="000000" w:themeColor="text1"/>
         </w:rPr>
-        <w:t>. It has proved to be incredibly useful in almost all marine biological research as an unmanned data collection tool</w:t>
-      </w:r>
-      <w:r>
-        <w:rPr>
-          <w:rFonts w:ascii="Times New Roman" w:hAnsi="Times New Roman" w:cs="Times New Roman"/>
-          <w:color w:val="000000" w:themeColor="text1"/>
-        </w:rPr>
-        <w:t>[</w:t>
+        <w:t xml:space="preserve"> has created a drifter mechanism that tracks ocean curre</w:t>
+      </w:r>
+      <w:r>
+        <w:rPr>
+          <w:rFonts w:ascii="Times New Roman" w:hAnsi="Times New Roman" w:cs="Times New Roman"/>
+          <w:color w:val="000000" w:themeColor="text1"/>
+        </w:rPr>
+        <w:t xml:space="preserve">nts and transmits to satellites, and the International SeaKeepers </w:t>
+      </w:r>
+      <w:r>
+        <w:rPr>
+          <w:rFonts w:ascii="Times New Roman" w:hAnsi="Times New Roman" w:cs="Times New Roman"/>
+          <w:color w:val="000000" w:themeColor="text1"/>
+        </w:rPr>
+        <w:t>Society [</w:t>
       </w:r>
       <w:r>
         <w:rPr>
@@ -1801,133 +2003,6 @@
           <w:color w:val="000000" w:themeColor="text1"/>
           <w:vertAlign w:val="baseline"/>
         </w:rPr>
-        <w:endnoteReference w:id="2"/>
-      </w:r>
-      <w:r>
-        <w:rPr>
-          <w:rFonts w:ascii="Times New Roman" w:hAnsi="Times New Roman" w:cs="Times New Roman"/>
-          <w:color w:val="000000" w:themeColor="text1"/>
-        </w:rPr>
-        <w:t>]</w:t>
-      </w:r>
-      <w:r>
-        <w:rPr>
-          <w:rFonts w:ascii="Times New Roman" w:hAnsi="Times New Roman" w:cs="Times New Roman"/>
-          <w:color w:val="000000" w:themeColor="text1"/>
-        </w:rPr>
-        <w:t xml:space="preserve">. It is constructed as a surfboard equipped with </w:t>
-      </w:r>
-      <w:r>
-        <w:rPr>
-          <w:rFonts w:ascii="Times New Roman" w:hAnsi="Times New Roman" w:cs="Times New Roman"/>
-          <w:color w:val="000000" w:themeColor="text1"/>
-        </w:rPr>
-        <w:t>countless sensors on top that store and transmit data that can be used for the progression of oceanic science.</w:t>
-      </w:r>
-      <w:r>
-        <w:rPr>
-          <w:rFonts w:ascii="Times New Roman" w:hAnsi="Times New Roman" w:cs="Times New Roman"/>
-          <w:color w:val="000000" w:themeColor="text1"/>
-        </w:rPr>
-        <w:t xml:space="preserve"> </w:t>
-      </w:r>
-    </w:p>
-    <w:p>
-      <w:pPr>
-        <w:rPr>
-          <w:rFonts w:ascii="Times New Roman" w:hAnsi="Times New Roman" w:cs="Times New Roman"/>
-          <w:color w:val="000000" w:themeColor="text1"/>
-        </w:rPr>
-      </w:pPr>
-    </w:p>
-    <w:p>
-      <w:pPr>
-        <w:rPr>
-          <w:rFonts w:ascii="Times New Roman" w:hAnsi="Times New Roman" w:cs="Times New Roman"/>
-          <w:color w:val="000000" w:themeColor="text1"/>
-        </w:rPr>
-      </w:pPr>
-      <w:r>
-        <w:rPr>
-          <w:rFonts w:ascii="Times New Roman" w:hAnsi="Times New Roman" w:cs="Times New Roman"/>
-          <w:color w:val="000000" w:themeColor="text1"/>
-        </w:rPr>
-        <w:t xml:space="preserve">As someone who is incredibly interested in marine biology and intrigued by the ocean in general, I thought the Wave Glider was utter genius. I thought about what could be done with that data and how it could help scientists everywhere. </w:t>
-      </w:r>
-    </w:p>
-    <w:p>
-      <w:pPr>
-        <w:rPr>
-          <w:rFonts w:ascii="Times New Roman" w:hAnsi="Times New Roman" w:cs="Times New Roman"/>
-          <w:color w:val="000000" w:themeColor="text1"/>
-        </w:rPr>
-      </w:pPr>
-    </w:p>
-    <w:p>
-      <w:pPr>
-        <w:rPr>
-          <w:rFonts w:ascii="Times New Roman" w:hAnsi="Times New Roman" w:cs="Times New Roman"/>
-          <w:color w:val="000000" w:themeColor="text1"/>
-        </w:rPr>
-      </w:pPr>
-      <w:r>
-        <w:rPr>
-          <w:rFonts w:ascii="Times New Roman" w:hAnsi="Times New Roman" w:cs="Times New Roman"/>
-          <w:color w:val="000000" w:themeColor="text1"/>
-        </w:rPr>
-        <w:t>And on top of that, other people have done similar things also. The National Oceanic and Atmospheric Administration (NOAA)</w:t>
-      </w:r>
-      <w:r>
-        <w:rPr>
-          <w:rFonts w:ascii="Times New Roman" w:hAnsi="Times New Roman" w:cs="Times New Roman"/>
-          <w:color w:val="000000" w:themeColor="text1"/>
-        </w:rPr>
-        <w:t>[</w:t>
-      </w:r>
-      <w:r>
-        <w:rPr>
-          <w:rStyle w:val="EndnoteReference"/>
-          <w:rFonts w:ascii="Times New Roman" w:hAnsi="Times New Roman" w:cs="Times New Roman"/>
-          <w:color w:val="000000" w:themeColor="text1"/>
-          <w:vertAlign w:val="baseline"/>
-        </w:rPr>
-        <w:endnoteReference w:id="3"/>
-      </w:r>
-      <w:r>
-        <w:rPr>
-          <w:rFonts w:ascii="Times New Roman" w:hAnsi="Times New Roman" w:cs="Times New Roman"/>
-          <w:color w:val="000000" w:themeColor="text1"/>
-        </w:rPr>
-        <w:t>]</w:t>
-      </w:r>
-      <w:r>
-        <w:rPr>
-          <w:rFonts w:ascii="Times New Roman" w:hAnsi="Times New Roman" w:cs="Times New Roman"/>
-          <w:color w:val="000000" w:themeColor="text1"/>
-        </w:rPr>
-        <w:t xml:space="preserve"> has created a drifter mechanism that tracks ocean curre</w:t>
-      </w:r>
-      <w:r>
-        <w:rPr>
-          <w:rFonts w:ascii="Times New Roman" w:hAnsi="Times New Roman" w:cs="Times New Roman"/>
-          <w:color w:val="000000" w:themeColor="text1"/>
-        </w:rPr>
-        <w:t>nts and transmits to satellites, and the International SeaKeepers Society</w:t>
-      </w:r>
-      <w:r>
-        <w:rPr>
-          <w:rFonts w:ascii="Times New Roman" w:hAnsi="Times New Roman" w:cs="Times New Roman"/>
-          <w:color w:val="000000" w:themeColor="text1"/>
-        </w:rPr>
-        <w:t>[</w:t>
-      </w:r>
-      <w:r>
-        <w:rPr>
-          <w:rStyle w:val="EndnoteReference"/>
-          <w:rFonts w:ascii="Times New Roman" w:hAnsi="Times New Roman" w:cs="Times New Roman"/>
-          <w:color w:val="000000" w:themeColor="text1"/>
-          <w:vertAlign w:val="baseline"/>
-        </w:rPr>
         <w:endnoteReference w:id="4"/>
       </w:r>
       <w:r>
@@ -1935,14 +2010,14 @@
           <w:rFonts w:ascii="Times New Roman" w:hAnsi="Times New Roman" w:cs="Times New Roman"/>
           <w:color w:val="000000" w:themeColor="text1"/>
         </w:rPr>
-        <w:t>]</w:t>
-      </w:r>
-      <w:r>
-        <w:rPr>
-          <w:rFonts w:ascii="Times New Roman" w:hAnsi="Times New Roman" w:cs="Times New Roman"/>
-          <w:color w:val="000000" w:themeColor="text1"/>
-        </w:rPr>
-        <w:t>has created one that measures temperature, velocity, latitude and longitude.</w:t>
+        <w:t>] has</w:t>
+      </w:r>
+      <w:r>
+        <w:rPr>
+          <w:rFonts w:ascii="Times New Roman" w:hAnsi="Times New Roman" w:cs="Times New Roman"/>
+          <w:color w:val="000000" w:themeColor="text1"/>
+        </w:rPr>
+        <w:t xml:space="preserve"> created one that measures temperature, velocity, latitude and longitude.</w:t>
       </w:r>
     </w:p>
     <w:p>
@@ -1988,14 +2063,21 @@
           <w:rFonts w:ascii="Times New Roman" w:hAnsi="Times New Roman" w:cs="Times New Roman"/>
           <w:color w:val="000000" w:themeColor="text1"/>
         </w:rPr>
-        <w:t>My goal was to take a small step to learning the electronics and functionality of the Wave Glider. To do this, I used Arduino</w:t>
-      </w:r>
-      <w:r>
-        <w:rPr>
-          <w:rFonts w:ascii="Times New Roman" w:hAnsi="Times New Roman" w:cs="Times New Roman"/>
-          <w:color w:val="000000" w:themeColor="text1"/>
-        </w:rPr>
-        <w:t>[</w:t>
+        <w:t xml:space="preserve">My goal was to take a small step to learning the electronics and functionality of the Wave Glider. To do this, I used </w:t>
+      </w:r>
+      <w:r>
+        <w:rPr>
+          <w:rFonts w:ascii="Times New Roman" w:hAnsi="Times New Roman" w:cs="Times New Roman"/>
+          <w:color w:val="000000" w:themeColor="text1"/>
+        </w:rPr>
+        <w:t>Arduino</w:t>
+      </w:r>
+      <w:r>
+        <w:rPr>
+          <w:rFonts w:ascii="Times New Roman" w:hAnsi="Times New Roman" w:cs="Times New Roman"/>
+          <w:color w:val="000000" w:themeColor="text1"/>
+        </w:rPr>
+        <w:t xml:space="preserve"> [</w:t>
       </w:r>
       <w:r>
         <w:rPr>
@@ -2188,7 +2270,7 @@
           <w:szCs w:val="28"/>
         </w:rPr>
       </w:pPr>
-      <w:bookmarkStart w:id="2" w:name="_Toc301620856"/>
+      <w:bookmarkStart w:id="2" w:name="_Toc301855960"/>
       <w:r>
         <w:rPr>
           <w:rFonts w:ascii="Times New Roman" w:hAnsi="Times New Roman" w:cs="Times New Roman"/>
@@ -2209,9 +2291,7 @@
         </w:rPr>
         <w:t>PROTOTYPING PROCESS</w:t>
       </w:r>
-      <w:bookmarkStart w:id="3" w:name="_GoBack"/>
       <w:bookmarkEnd w:id="2"/>
-      <w:bookmarkEnd w:id="3"/>
       <w:r>
         <w:rPr>
           <w:rFonts w:ascii="Times New Roman" w:hAnsi="Times New Roman" w:cs="Times New Roman"/>
@@ -2235,7 +2315,7 @@
           <w:szCs w:val="24"/>
         </w:rPr>
       </w:pPr>
-      <w:bookmarkStart w:id="4" w:name="_Toc301620857"/>
+      <w:bookmarkStart w:id="3" w:name="_Toc301855961"/>
       <w:r>
         <w:rPr>
           <w:rFonts w:ascii="Times New Roman" w:hAnsi="Times New Roman" w:cs="Times New Roman"/>
@@ -2256,7 +2336,7 @@
         </w:rPr>
         <w:t>MATERIALS</w:t>
       </w:r>
-      <w:bookmarkEnd w:id="4"/>
+      <w:bookmarkEnd w:id="3"/>
     </w:p>
     <w:p/>
     <w:p>
@@ -2540,7 +2620,7 @@
           <w:szCs w:val="24"/>
         </w:rPr>
       </w:pPr>
-      <w:bookmarkStart w:id="5" w:name="_Toc301620858"/>
+      <w:bookmarkStart w:id="4" w:name="_Toc301855962"/>
       <w:r>
         <w:rPr>
           <w:rFonts w:ascii="Times New Roman" w:hAnsi="Times New Roman" w:cs="Times New Roman"/>
@@ -2551,7 +2631,7 @@
         </w:rPr>
         <w:t>3.2 CIRCUIT DIAGRAM</w:t>
       </w:r>
-      <w:bookmarkEnd w:id="5"/>
+      <w:bookmarkEnd w:id="4"/>
     </w:p>
     <w:p>
       <w:r>
@@ -2619,7 +2699,7 @@
           <w:szCs w:val="24"/>
         </w:rPr>
       </w:pPr>
-      <w:bookmarkStart w:id="6" w:name="_Toc301620859"/>
+      <w:bookmarkStart w:id="5" w:name="_Toc301855963"/>
       <w:r>
         <w:rPr>
           <w:rFonts w:ascii="Times New Roman" w:hAnsi="Times New Roman" w:cs="Times New Roman"/>
@@ -2650,7 +2730,7 @@
         </w:rPr>
         <w:t>PROTOTYPE 1</w:t>
       </w:r>
-      <w:bookmarkEnd w:id="6"/>
+      <w:bookmarkEnd w:id="5"/>
     </w:p>
     <w:p/>
     <w:p>
@@ -2906,7 +2986,7 @@
           <w:szCs w:val="24"/>
         </w:rPr>
       </w:pPr>
-      <w:bookmarkStart w:id="7" w:name="_Toc301620860"/>
+      <w:bookmarkStart w:id="6" w:name="_Toc301855964"/>
       <w:r>
         <w:rPr>
           <w:rFonts w:ascii="Times New Roman" w:hAnsi="Times New Roman" w:cs="Times New Roman"/>
@@ -2937,7 +3017,7 @@
         </w:rPr>
         <w:t>PROTOTYPE 2</w:t>
       </w:r>
-      <w:bookmarkEnd w:id="7"/>
+      <w:bookmarkEnd w:id="6"/>
     </w:p>
     <w:p>
       <w:pPr>
@@ -3010,7 +3090,7 @@
           <w:szCs w:val="28"/>
         </w:rPr>
       </w:pPr>
-      <w:bookmarkStart w:id="8" w:name="_Toc301620861"/>
+      <w:bookmarkStart w:id="7" w:name="_Toc301855965"/>
       <w:r>
         <w:rPr>
           <w:rFonts w:ascii="Times New Roman" w:hAnsi="Times New Roman" w:cs="Times New Roman"/>
@@ -3031,7 +3111,7 @@
         </w:rPr>
         <w:t>EXPERIMENTAL RESULTS</w:t>
       </w:r>
-      <w:bookmarkEnd w:id="8"/>
+      <w:bookmarkEnd w:id="7"/>
     </w:p>
     <w:p/>
     <w:p>
@@ -3045,7 +3125,7 @@
           <w:szCs w:val="24"/>
         </w:rPr>
       </w:pPr>
-      <w:bookmarkStart w:id="9" w:name="_Toc301620862"/>
+      <w:bookmarkStart w:id="8" w:name="_Toc301855966"/>
       <w:r>
         <w:rPr>
           <w:rFonts w:ascii="Times New Roman" w:hAnsi="Times New Roman" w:cs="Times New Roman"/>
@@ -3066,7 +3146,7 @@
         </w:rPr>
         <w:t>FIRST LAUNCH: AUG 15 4:35 PM</w:t>
       </w:r>
-      <w:bookmarkEnd w:id="9"/>
+      <w:bookmarkEnd w:id="8"/>
     </w:p>
     <w:p/>
     <w:p>
@@ -5350,7 +5430,7 @@
           <w:szCs w:val="24"/>
         </w:rPr>
       </w:pPr>
-      <w:bookmarkStart w:id="10" w:name="_Toc301620863"/>
+      <w:bookmarkStart w:id="9" w:name="_Toc301855967"/>
       <w:r>
         <w:rPr>
           <w:noProof/>
@@ -5446,7 +5526,7 @@
         </w:rPr>
         <w:t>SECOND LAUNCH: AUG 19</w:t>
       </w:r>
-      <w:bookmarkEnd w:id="10"/>
+      <w:bookmarkEnd w:id="9"/>
     </w:p>
     <w:p/>
     <w:p>
@@ -5466,7 +5546,7 @@
           <w:szCs w:val="28"/>
         </w:rPr>
       </w:pPr>
-      <w:bookmarkStart w:id="11" w:name="_Toc301620864"/>
+      <w:bookmarkStart w:id="10" w:name="_Toc301855968"/>
       <w:r>
         <w:rPr>
           <w:rFonts w:ascii="Times New Roman" w:hAnsi="Times New Roman" w:cs="Times New Roman"/>
@@ -5487,7 +5567,7 @@
         </w:rPr>
         <w:t>PERSONAL CHALLENGES</w:t>
       </w:r>
-      <w:bookmarkEnd w:id="11"/>
+      <w:bookmarkEnd w:id="10"/>
     </w:p>
     <w:p/>
     <w:p>
@@ -5519,6 +5599,7 @@
     <w:p/>
     <w:p/>
     <w:p/>
+    <w:p/>
     <w:p>
       <w:pPr>
         <w:pStyle w:val="Heading1"/>
@@ -5530,7 +5611,7 @@
           <w:szCs w:val="28"/>
         </w:rPr>
       </w:pPr>
-      <w:bookmarkStart w:id="12" w:name="_Toc301620865"/>
+      <w:bookmarkStart w:id="11" w:name="_Toc301855969"/>
       <w:r>
         <w:rPr>
           <w:rFonts w:ascii="Times New Roman" w:hAnsi="Times New Roman" w:cs="Times New Roman"/>
@@ -5539,7 +5620,7 @@
           <w:sz w:val="28"/>
           <w:szCs w:val="28"/>
         </w:rPr>
-        <w:t xml:space="preserve">6.0 </w:t>
+        <w:t>6.0</w:t>
       </w:r>
       <w:r>
         <w:rPr>
@@ -5549,8 +5630,9 @@
           <w:sz w:val="28"/>
           <w:szCs w:val="28"/>
         </w:rPr>
-        <w:t>CO</w:t>
-      </w:r>
+        <w:t xml:space="preserve"> FUTURE</w:t>
+      </w:r>
+      <w:bookmarkEnd w:id="11"/>
       <w:r>
         <w:rPr>
           <w:rFonts w:ascii="Times New Roman" w:hAnsi="Times New Roman" w:cs="Times New Roman"/>
@@ -5559,9 +5641,33 @@
           <w:sz w:val="28"/>
           <w:szCs w:val="28"/>
         </w:rPr>
-        <w:t>N</w:t>
-      </w:r>
-      <w:r>
+        <w:t xml:space="preserve"> </w:t>
+      </w:r>
+    </w:p>
+    <w:p/>
+    <w:p>
+      <w:r>
+        <w:t xml:space="preserve">In keeping with my original goal of trying to emulate a professional Drifter, I want to add a GPS component to my project, one that would be able to track the latitude and longitude of the device wherever it goes. </w:t>
+      </w:r>
+    </w:p>
+    <w:p/>
+    <w:p>
+      <w:r>
+        <w:t>If I am able to do this, it would be very close to the SeaKeepers’ model.</w:t>
+      </w:r>
+    </w:p>
+    <w:p/>
+    <w:p>
+      <w:r>
+        <w:t>One thing that is very important for me to do in the future of this project is to calibrate my sensors properly. Thus far, I have not really done so which makes the data questionable.</w:t>
+      </w:r>
+      <w:bookmarkStart w:id="12" w:name="_GoBack"/>
+      <w:bookmarkEnd w:id="12"/>
+    </w:p>
+    <w:p/>
+    <w:p>
+      <w:pPr>
+        <w:pStyle w:val="Heading1"/>
         <w:rPr>
           <w:rFonts w:ascii="Times New Roman" w:hAnsi="Times New Roman" w:cs="Times New Roman"/>
           <w:b w:val="0"/>
@@ -5569,9 +5675,59 @@
           <w:sz w:val="28"/>
           <w:szCs w:val="28"/>
         </w:rPr>
+      </w:pPr>
+      <w:bookmarkStart w:id="13" w:name="_Toc301855970"/>
+      <w:r>
+        <w:rPr>
+          <w:rFonts w:ascii="Times New Roman" w:hAnsi="Times New Roman" w:cs="Times New Roman"/>
+          <w:b w:val="0"/>
+          <w:color w:val="000000" w:themeColor="text1"/>
+          <w:sz w:val="28"/>
+          <w:szCs w:val="28"/>
+        </w:rPr>
+        <w:t>7</w:t>
+      </w:r>
+      <w:r>
+        <w:rPr>
+          <w:rFonts w:ascii="Times New Roman" w:hAnsi="Times New Roman" w:cs="Times New Roman"/>
+          <w:b w:val="0"/>
+          <w:color w:val="000000" w:themeColor="text1"/>
+          <w:sz w:val="28"/>
+          <w:szCs w:val="28"/>
+        </w:rPr>
+        <w:t xml:space="preserve">.0 </w:t>
+      </w:r>
+      <w:r>
+        <w:rPr>
+          <w:rFonts w:ascii="Times New Roman" w:hAnsi="Times New Roman" w:cs="Times New Roman"/>
+          <w:b w:val="0"/>
+          <w:color w:val="000000" w:themeColor="text1"/>
+          <w:sz w:val="28"/>
+          <w:szCs w:val="28"/>
+        </w:rPr>
+        <w:t>CO</w:t>
+      </w:r>
+      <w:r>
+        <w:rPr>
+          <w:rFonts w:ascii="Times New Roman" w:hAnsi="Times New Roman" w:cs="Times New Roman"/>
+          <w:b w:val="0"/>
+          <w:color w:val="000000" w:themeColor="text1"/>
+          <w:sz w:val="28"/>
+          <w:szCs w:val="28"/>
+        </w:rPr>
+        <w:t>N</w:t>
+      </w:r>
+      <w:r>
+        <w:rPr>
+          <w:rFonts w:ascii="Times New Roman" w:hAnsi="Times New Roman" w:cs="Times New Roman"/>
+          <w:b w:val="0"/>
+          <w:color w:val="000000" w:themeColor="text1"/>
+          <w:sz w:val="28"/>
+          <w:szCs w:val="28"/>
+        </w:rPr>
         <w:t>CLUSION</w:t>
       </w:r>
-      <w:bookmarkEnd w:id="12"/>
+      <w:bookmarkEnd w:id="13"/>
     </w:p>
     <w:p>
       <w:pPr>
@@ -5658,7 +5814,7 @@
           <w:szCs w:val="28"/>
         </w:rPr>
       </w:pPr>
-      <w:bookmarkStart w:id="13" w:name="_Toc301620866"/>
+      <w:bookmarkStart w:id="14" w:name="_Toc301855971"/>
       <w:r>
         <w:rPr>
           <w:rFonts w:ascii="Times New Roman" w:hAnsi="Times New Roman" w:cs="Times New Roman"/>
@@ -5669,7 +5825,7 @@
         </w:rPr>
         <w:t>7.0 REFERENCES</w:t>
       </w:r>
-      <w:bookmarkEnd w:id="13"/>
+      <w:bookmarkEnd w:id="14"/>
     </w:p>
     <w:sectPr>
       <w:footerReference w:type="even" r:id="rId12"/>
@@ -6134,7 +6290,7 @@
         <w:rStyle w:val="PageNumber"/>
         <w:noProof/>
       </w:rPr>
-      <w:t>5</w:t>
+      <w:t>11</w:t>
     </w:r>
     <w:r>
       <w:rPr>
@@ -8462,7 +8618,7 @@
 </file>
 
 <file path=customXml/itemProps1.xml><?xml version="1.0" encoding="utf-8"?>
-<ds:datastoreItem xmlns:ds="http://schemas.openxmlformats.org/officeDocument/2006/customXml" ds:itemID="{E4899CA8-2A3C-4545-B660-E22140CD3317}">
+<ds:datastoreItem xmlns:ds="http://schemas.openxmlformats.org/officeDocument/2006/customXml" ds:itemID="{5A64E5D9-6DC8-854E-95DF-E80416E80FD8}">
   <ds:schemaRefs>
     <ds:schemaRef ds:uri="http://schemas.openxmlformats.org/officeDocument/2006/bibliography"/>
   </ds:schemaRefs>

</xml_diff>

<commit_message>
Added a "futures" section to the tech report.
</commit_message>
<xml_diff>
--- a/Technical_Report.docx
+++ b/Technical_Report.docx
@@ -31,12 +31,14 @@
           <w:rFonts w:ascii="Times New Roman" w:hAnsi="Times New Roman" w:cs="Times New Roman"/>
         </w:rPr>
       </w:pPr>
+      <w:proofErr w:type="gramStart"/>
       <w:r>
         <w:rPr>
           <w:rFonts w:ascii="Times New Roman" w:hAnsi="Times New Roman" w:cs="Times New Roman"/>
         </w:rPr>
         <w:t>by</w:t>
       </w:r>
+      <w:proofErr w:type="gramEnd"/>
     </w:p>
     <w:p>
       <w:pPr>
@@ -357,7 +359,7 @@
           <w:szCs w:val="28"/>
         </w:rPr>
       </w:pPr>
-      <w:bookmarkStart w:id="0" w:name="_Toc301855958"/>
+      <w:bookmarkStart w:id="0" w:name="_Toc301856320"/>
       <w:r>
         <w:rPr>
           <w:rFonts w:ascii="Times New Roman" w:hAnsi="Times New Roman" w:cs="Times New Roman"/>
@@ -737,6 +739,8 @@
         </w:rPr>
         <w:fldChar w:fldCharType="separate"/>
       </w:r>
+      <w:bookmarkStart w:id="1" w:name="_GoBack"/>
+      <w:bookmarkEnd w:id="1"/>
       <w:r>
         <w:rPr>
           <w:rFonts w:ascii="Times New Roman" w:hAnsi="Times New Roman" w:cs="Times New Roman"/>
@@ -761,7 +765,7 @@
         <w:rPr>
           <w:noProof/>
         </w:rPr>
-        <w:instrText xml:space="preserve"> PAGEREF _Toc301855958 \h </w:instrText>
+        <w:instrText xml:space="preserve"> PAGEREF _Toc301856320 \h </w:instrText>
       </w:r>
       <w:r>
         <w:rPr>
@@ -822,7 +826,7 @@
         <w:rPr>
           <w:noProof/>
         </w:rPr>
-        <w:instrText xml:space="preserve"> PAGEREF _Toc301855959 \h </w:instrText>
+        <w:instrText xml:space="preserve"> PAGEREF _Toc301856321 \h </w:instrText>
       </w:r>
       <w:r>
         <w:rPr>
@@ -883,7 +887,7 @@
         <w:rPr>
           <w:noProof/>
         </w:rPr>
-        <w:instrText xml:space="preserve"> PAGEREF _Toc301855960 \h </w:instrText>
+        <w:instrText xml:space="preserve"> PAGEREF _Toc301856322 \h </w:instrText>
       </w:r>
       <w:r>
         <w:rPr>
@@ -944,7 +948,7 @@
         <w:rPr>
           <w:noProof/>
         </w:rPr>
-        <w:instrText xml:space="preserve"> PAGEREF _Toc301855961 \h </w:instrText>
+        <w:instrText xml:space="preserve"> PAGEREF _Toc301856323 \h </w:instrText>
       </w:r>
       <w:r>
         <w:rPr>
@@ -1005,7 +1009,7 @@
         <w:rPr>
           <w:noProof/>
         </w:rPr>
-        <w:instrText xml:space="preserve"> PAGEREF _Toc301855962 \h </w:instrText>
+        <w:instrText xml:space="preserve"> PAGEREF _Toc301856324 \h </w:instrText>
       </w:r>
       <w:r>
         <w:rPr>
@@ -1066,7 +1070,7 @@
         <w:rPr>
           <w:noProof/>
         </w:rPr>
-        <w:instrText xml:space="preserve"> PAGEREF _Toc301855963 \h </w:instrText>
+        <w:instrText xml:space="preserve"> PAGEREF _Toc301856325 \h </w:instrText>
       </w:r>
       <w:r>
         <w:rPr>
@@ -1127,7 +1131,7 @@
         <w:rPr>
           <w:noProof/>
         </w:rPr>
-        <w:instrText xml:space="preserve"> PAGEREF _Toc301855964 \h </w:instrText>
+        <w:instrText xml:space="preserve"> PAGEREF _Toc301856326 \h </w:instrText>
       </w:r>
       <w:r>
         <w:rPr>
@@ -1188,7 +1192,7 @@
         <w:rPr>
           <w:noProof/>
         </w:rPr>
-        <w:instrText xml:space="preserve"> PAGEREF _Toc301855965 \h </w:instrText>
+        <w:instrText xml:space="preserve"> PAGEREF _Toc301856327 \h </w:instrText>
       </w:r>
       <w:r>
         <w:rPr>
@@ -1249,7 +1253,7 @@
         <w:rPr>
           <w:noProof/>
         </w:rPr>
-        <w:instrText xml:space="preserve"> PAGEREF _Toc301855966 \h </w:instrText>
+        <w:instrText xml:space="preserve"> PAGEREF _Toc301856328 \h </w:instrText>
       </w:r>
       <w:r>
         <w:rPr>
@@ -1310,7 +1314,7 @@
         <w:rPr>
           <w:noProof/>
         </w:rPr>
-        <w:instrText xml:space="preserve"> PAGEREF _Toc301855967 \h </w:instrText>
+        <w:instrText xml:space="preserve"> PAGEREF _Toc301856329 \h </w:instrText>
       </w:r>
       <w:r>
         <w:rPr>
@@ -1371,7 +1375,7 @@
         <w:rPr>
           <w:noProof/>
         </w:rPr>
-        <w:instrText xml:space="preserve"> PAGEREF _Toc301855968 \h </w:instrText>
+        <w:instrText xml:space="preserve"> PAGEREF _Toc301856330 \h </w:instrText>
       </w:r>
       <w:r>
         <w:rPr>
@@ -1414,7 +1418,7 @@
           <w:noProof/>
           <w:color w:val="000000" w:themeColor="text1"/>
         </w:rPr>
-        <w:t>6.0 FUTURE</w:t>
+        <w:t>6.0 FUTURE PLANS</w:t>
       </w:r>
       <w:r>
         <w:rPr>
@@ -1432,7 +1436,7 @@
         <w:rPr>
           <w:noProof/>
         </w:rPr>
-        <w:instrText xml:space="preserve"> PAGEREF _Toc301855969 \h </w:instrText>
+        <w:instrText xml:space="preserve"> PAGEREF _Toc301856331 \h </w:instrText>
       </w:r>
       <w:r>
         <w:rPr>
@@ -1493,7 +1497,7 @@
         <w:rPr>
           <w:noProof/>
         </w:rPr>
-        <w:instrText xml:space="preserve"> PAGEREF _Toc301855970 \h </w:instrText>
+        <w:instrText xml:space="preserve"> PAGEREF _Toc301856332 \h </w:instrText>
       </w:r>
       <w:r>
         <w:rPr>
@@ -1554,7 +1558,7 @@
         <w:rPr>
           <w:noProof/>
         </w:rPr>
-        <w:instrText xml:space="preserve"> PAGEREF _Toc301855971 \h </w:instrText>
+        <w:instrText xml:space="preserve"> PAGEREF _Toc301856333 \h </w:instrText>
       </w:r>
       <w:r>
         <w:rPr>
@@ -1772,7 +1776,7 @@
           <w:szCs w:val="28"/>
         </w:rPr>
       </w:pPr>
-      <w:bookmarkStart w:id="1" w:name="_Toc301855959"/>
+      <w:bookmarkStart w:id="2" w:name="_Toc301856321"/>
       <w:r>
         <w:rPr>
           <w:rFonts w:ascii="Times New Roman" w:hAnsi="Times New Roman" w:cs="Times New Roman"/>
@@ -1793,7 +1797,7 @@
         </w:rPr>
         <w:t>INTRODUCTION</w:t>
       </w:r>
-      <w:bookmarkEnd w:id="1"/>
+      <w:bookmarkEnd w:id="2"/>
     </w:p>
     <w:p>
       <w:pPr>
@@ -1987,7 +1991,23 @@
           <w:rFonts w:ascii="Times New Roman" w:hAnsi="Times New Roman" w:cs="Times New Roman"/>
           <w:color w:val="000000" w:themeColor="text1"/>
         </w:rPr>
-        <w:t xml:space="preserve">nts and transmits to satellites, and the International SeaKeepers </w:t>
+        <w:t xml:space="preserve">nts and transmits to satellites, and the International </w:t>
+      </w:r>
+      <w:proofErr w:type="spellStart"/>
+      <w:r>
+        <w:rPr>
+          <w:rFonts w:ascii="Times New Roman" w:hAnsi="Times New Roman" w:cs="Times New Roman"/>
+          <w:color w:val="000000" w:themeColor="text1"/>
+        </w:rPr>
+        <w:t>SeaKeepers</w:t>
+      </w:r>
+      <w:proofErr w:type="spellEnd"/>
+      <w:r>
+        <w:rPr>
+          <w:rFonts w:ascii="Times New Roman" w:hAnsi="Times New Roman" w:cs="Times New Roman"/>
+          <w:color w:val="000000" w:themeColor="text1"/>
+        </w:rPr>
+        <w:t xml:space="preserve"> </w:t>
       </w:r>
       <w:r>
         <w:rPr>
@@ -2270,7 +2290,7 @@
           <w:szCs w:val="28"/>
         </w:rPr>
       </w:pPr>
-      <w:bookmarkStart w:id="2" w:name="_Toc301855960"/>
+      <w:bookmarkStart w:id="3" w:name="_Toc301856322"/>
       <w:r>
         <w:rPr>
           <w:rFonts w:ascii="Times New Roman" w:hAnsi="Times New Roman" w:cs="Times New Roman"/>
@@ -2291,7 +2311,7 @@
         </w:rPr>
         <w:t>PROTOTYPING PROCESS</w:t>
       </w:r>
-      <w:bookmarkEnd w:id="2"/>
+      <w:bookmarkEnd w:id="3"/>
       <w:r>
         <w:rPr>
           <w:rFonts w:ascii="Times New Roman" w:hAnsi="Times New Roman" w:cs="Times New Roman"/>
@@ -2315,7 +2335,7 @@
           <w:szCs w:val="24"/>
         </w:rPr>
       </w:pPr>
-      <w:bookmarkStart w:id="3" w:name="_Toc301855961"/>
+      <w:bookmarkStart w:id="4" w:name="_Toc301856323"/>
       <w:r>
         <w:rPr>
           <w:rFonts w:ascii="Times New Roman" w:hAnsi="Times New Roman" w:cs="Times New Roman"/>
@@ -2336,7 +2356,7 @@
         </w:rPr>
         <w:t>MATERIALS</w:t>
       </w:r>
-      <w:bookmarkEnd w:id="3"/>
+      <w:bookmarkEnd w:id="4"/>
     </w:p>
     <w:p/>
     <w:p>
@@ -2388,16 +2408,26 @@
           <w:bCs/>
           <w:color w:val="000000" w:themeColor="text1"/>
         </w:rPr>
-        <w:t xml:space="preserve"> digital temperature sensor</w:t>
-      </w:r>
+        <w:t xml:space="preserve"> digital temperature </w:t>
+      </w:r>
+      <w:proofErr w:type="gramStart"/>
       <w:r>
         <w:rPr>
           <w:rFonts w:ascii="Times New Roman" w:eastAsia="Times New Roman" w:hAnsi="Times New Roman" w:cs="Times New Roman"/>
           <w:bCs/>
           <w:color w:val="000000" w:themeColor="text1"/>
         </w:rPr>
+        <w:t>sensor</w:t>
+      </w:r>
+      <w:r>
+        <w:rPr>
+          <w:rFonts w:ascii="Times New Roman" w:eastAsia="Times New Roman" w:hAnsi="Times New Roman" w:cs="Times New Roman"/>
+          <w:bCs/>
+          <w:color w:val="000000" w:themeColor="text1"/>
+        </w:rPr>
         <w:t>[</w:t>
       </w:r>
+      <w:proofErr w:type="gramEnd"/>
       <w:r>
         <w:rPr>
           <w:rStyle w:val="EndnoteReference"/>
@@ -2425,11 +2455,16 @@
         </w:numPr>
       </w:pPr>
       <w:r>
-        <w:t>1 Vernier pH Sensor</w:t>
+        <w:t xml:space="preserve">1 Vernier pH </w:t>
+      </w:r>
+      <w:proofErr w:type="gramStart"/>
+      <w:r>
+        <w:t>Sensor</w:t>
       </w:r>
       <w:r>
         <w:t>[</w:t>
       </w:r>
+      <w:proofErr w:type="gramEnd"/>
       <w:r>
         <w:rPr>
           <w:rStyle w:val="EndnoteReference"/>
@@ -2450,11 +2485,16 @@
         </w:numPr>
       </w:pPr>
       <w:r>
-        <w:t>1 Sparkfun Vernier Interface Shield</w:t>
+        <w:t xml:space="preserve">1 Sparkfun Vernier Interface </w:t>
+      </w:r>
+      <w:proofErr w:type="gramStart"/>
+      <w:r>
+        <w:t>Shield</w:t>
       </w:r>
       <w:r>
         <w:t>[</w:t>
       </w:r>
+      <w:proofErr w:type="gramEnd"/>
       <w:r>
         <w:rPr>
           <w:rStyle w:val="EndnoteReference"/>
@@ -2475,11 +2515,16 @@
         </w:numPr>
       </w:pPr>
       <w:r>
-        <w:t>1 Sparkfun MicroSD Shield</w:t>
+        <w:t xml:space="preserve">1 Sparkfun MicroSD </w:t>
+      </w:r>
+      <w:proofErr w:type="gramStart"/>
+      <w:r>
+        <w:t>Shield</w:t>
       </w:r>
       <w:r>
         <w:t>[</w:t>
       </w:r>
+      <w:proofErr w:type="gramEnd"/>
       <w:r>
         <w:rPr>
           <w:rStyle w:val="EndnoteReference"/>
@@ -2620,7 +2665,7 @@
           <w:szCs w:val="24"/>
         </w:rPr>
       </w:pPr>
-      <w:bookmarkStart w:id="4" w:name="_Toc301855962"/>
+      <w:bookmarkStart w:id="5" w:name="_Toc301856324"/>
       <w:r>
         <w:rPr>
           <w:rFonts w:ascii="Times New Roman" w:hAnsi="Times New Roman" w:cs="Times New Roman"/>
@@ -2631,7 +2676,7 @@
         </w:rPr>
         <w:t>3.2 CIRCUIT DIAGRAM</w:t>
       </w:r>
-      <w:bookmarkEnd w:id="4"/>
+      <w:bookmarkEnd w:id="5"/>
     </w:p>
     <w:p>
       <w:r>
@@ -2699,7 +2744,7 @@
           <w:szCs w:val="24"/>
         </w:rPr>
       </w:pPr>
-      <w:bookmarkStart w:id="5" w:name="_Toc301855963"/>
+      <w:bookmarkStart w:id="6" w:name="_Toc301856325"/>
       <w:r>
         <w:rPr>
           <w:rFonts w:ascii="Times New Roman" w:hAnsi="Times New Roman" w:cs="Times New Roman"/>
@@ -2730,7 +2775,7 @@
         </w:rPr>
         <w:t>PROTOTYPE 1</w:t>
       </w:r>
-      <w:bookmarkEnd w:id="5"/>
+      <w:bookmarkEnd w:id="6"/>
     </w:p>
     <w:p/>
     <w:p>
@@ -2931,11 +2976,16 @@
     <w:p/>
     <w:p>
       <w:r>
-        <w:t>After struggling for a good 3 hours, I found a blog</w:t>
+        <w:t xml:space="preserve">After struggling for a good 3 hours, I found a </w:t>
+      </w:r>
+      <w:proofErr w:type="gramStart"/>
+      <w:r>
+        <w:t>blog</w:t>
       </w:r>
       <w:r>
         <w:t>[</w:t>
       </w:r>
+      <w:proofErr w:type="gramEnd"/>
       <w:r>
         <w:rPr>
           <w:rStyle w:val="EndnoteReference"/>
@@ -2947,11 +2997,16 @@
         <w:t>]</w:t>
       </w:r>
       <w:r>
-        <w:t xml:space="preserve"> that did it for me. After using that code instead of the official Vernier code</w:t>
+        <w:t xml:space="preserve"> that did it for me. After using that code instead of the official Vernier </w:t>
+      </w:r>
+      <w:proofErr w:type="gramStart"/>
+      <w:r>
+        <w:t>code</w:t>
       </w:r>
       <w:r>
         <w:t>[</w:t>
       </w:r>
+      <w:proofErr w:type="gramEnd"/>
       <w:r>
         <w:rPr>
           <w:rStyle w:val="EndnoteReference"/>
@@ -2986,7 +3041,7 @@
           <w:szCs w:val="24"/>
         </w:rPr>
       </w:pPr>
-      <w:bookmarkStart w:id="6" w:name="_Toc301855964"/>
+      <w:bookmarkStart w:id="7" w:name="_Toc301856326"/>
       <w:r>
         <w:rPr>
           <w:rFonts w:ascii="Times New Roman" w:hAnsi="Times New Roman" w:cs="Times New Roman"/>
@@ -3017,7 +3072,7 @@
         </w:rPr>
         <w:t>PROTOTYPE 2</w:t>
       </w:r>
-      <w:bookmarkEnd w:id="6"/>
+      <w:bookmarkEnd w:id="7"/>
     </w:p>
     <w:p>
       <w:pPr>
@@ -3090,7 +3145,7 @@
           <w:szCs w:val="28"/>
         </w:rPr>
       </w:pPr>
-      <w:bookmarkStart w:id="7" w:name="_Toc301855965"/>
+      <w:bookmarkStart w:id="8" w:name="_Toc301856327"/>
       <w:r>
         <w:rPr>
           <w:rFonts w:ascii="Times New Roman" w:hAnsi="Times New Roman" w:cs="Times New Roman"/>
@@ -3111,7 +3166,7 @@
         </w:rPr>
         <w:t>EXPERIMENTAL RESULTS</w:t>
       </w:r>
-      <w:bookmarkEnd w:id="7"/>
+      <w:bookmarkEnd w:id="8"/>
     </w:p>
     <w:p/>
     <w:p>
@@ -3125,7 +3180,7 @@
           <w:szCs w:val="24"/>
         </w:rPr>
       </w:pPr>
-      <w:bookmarkStart w:id="8" w:name="_Toc301855966"/>
+      <w:bookmarkStart w:id="9" w:name="_Toc301856328"/>
       <w:r>
         <w:rPr>
           <w:rFonts w:ascii="Times New Roman" w:hAnsi="Times New Roman" w:cs="Times New Roman"/>
@@ -3146,7 +3201,7 @@
         </w:rPr>
         <w:t>FIRST LAUNCH: AUG 15 4:35 PM</w:t>
       </w:r>
-      <w:bookmarkEnd w:id="8"/>
+      <w:bookmarkEnd w:id="9"/>
     </w:p>
     <w:p/>
     <w:p>
@@ -3189,9 +3244,11 @@
             <w:tcW w:w="2214" w:type="dxa"/>
           </w:tcPr>
           <w:p>
+            <w:proofErr w:type="gramStart"/>
             <w:r>
               <w:t>pH</w:t>
             </w:r>
+            <w:proofErr w:type="gramEnd"/>
           </w:p>
         </w:tc>
         <w:tc>
@@ -5430,7 +5487,7 @@
           <w:szCs w:val="24"/>
         </w:rPr>
       </w:pPr>
-      <w:bookmarkStart w:id="9" w:name="_Toc301855967"/>
+      <w:bookmarkStart w:id="10" w:name="_Toc301856329"/>
       <w:r>
         <w:rPr>
           <w:noProof/>
@@ -5526,7 +5583,7 @@
         </w:rPr>
         <w:t>SECOND LAUNCH: AUG 19</w:t>
       </w:r>
-      <w:bookmarkEnd w:id="9"/>
+      <w:bookmarkEnd w:id="10"/>
     </w:p>
     <w:p/>
     <w:p>
@@ -5546,7 +5603,7 @@
           <w:szCs w:val="28"/>
         </w:rPr>
       </w:pPr>
-      <w:bookmarkStart w:id="10" w:name="_Toc301855968"/>
+      <w:bookmarkStart w:id="11" w:name="_Toc301856330"/>
       <w:r>
         <w:rPr>
           <w:rFonts w:ascii="Times New Roman" w:hAnsi="Times New Roman" w:cs="Times New Roman"/>
@@ -5567,7 +5624,7 @@
         </w:rPr>
         <w:t>PERSONAL CHALLENGES</w:t>
       </w:r>
-      <w:bookmarkEnd w:id="10"/>
+      <w:bookmarkEnd w:id="11"/>
     </w:p>
     <w:p/>
     <w:p>
@@ -5611,7 +5668,7 @@
           <w:szCs w:val="28"/>
         </w:rPr>
       </w:pPr>
-      <w:bookmarkStart w:id="11" w:name="_Toc301855969"/>
+      <w:bookmarkStart w:id="12" w:name="_Toc301856331"/>
       <w:r>
         <w:rPr>
           <w:rFonts w:ascii="Times New Roman" w:hAnsi="Times New Roman" w:cs="Times New Roman"/>
@@ -5632,7 +5689,6 @@
         </w:rPr>
         <w:t xml:space="preserve"> FUTURE</w:t>
       </w:r>
-      <w:bookmarkEnd w:id="11"/>
       <w:r>
         <w:rPr>
           <w:rFonts w:ascii="Times New Roman" w:hAnsi="Times New Roman" w:cs="Times New Roman"/>
@@ -5641,33 +5697,10 @@
           <w:sz w:val="28"/>
           <w:szCs w:val="28"/>
         </w:rPr>
-        <w:t xml:space="preserve"> </w:t>
-      </w:r>
-    </w:p>
-    <w:p/>
-    <w:p>
-      <w:r>
-        <w:t xml:space="preserve">In keeping with my original goal of trying to emulate a professional Drifter, I want to add a GPS component to my project, one that would be able to track the latitude and longitude of the device wherever it goes. </w:t>
-      </w:r>
-    </w:p>
-    <w:p/>
-    <w:p>
-      <w:r>
-        <w:t>If I am able to do this, it would be very close to the SeaKeepers’ model.</w:t>
-      </w:r>
-    </w:p>
-    <w:p/>
-    <w:p>
-      <w:r>
-        <w:t>One thing that is very important for me to do in the future of this project is to calibrate my sensors properly. Thus far, I have not really done so which makes the data questionable.</w:t>
-      </w:r>
-      <w:bookmarkStart w:id="12" w:name="_GoBack"/>
+        <w:t xml:space="preserve"> PLANS</w:t>
+      </w:r>
       <w:bookmarkEnd w:id="12"/>
-    </w:p>
-    <w:p/>
-    <w:p>
-      <w:pPr>
-        <w:pStyle w:val="Heading1"/>
+      <w:r>
         <w:rPr>
           <w:rFonts w:ascii="Times New Roman" w:hAnsi="Times New Roman" w:cs="Times New Roman"/>
           <w:b w:val="0"/>
@@ -5675,9 +5708,47 @@
           <w:sz w:val="28"/>
           <w:szCs w:val="28"/>
         </w:rPr>
-      </w:pPr>
-      <w:bookmarkStart w:id="13" w:name="_Toc301855970"/>
-      <w:r>
+        <w:t xml:space="preserve"> </w:t>
+      </w:r>
+    </w:p>
+    <w:p/>
+    <w:p>
+      <w:r>
+        <w:t xml:space="preserve">In keeping with my original goal of trying to emulate a professional Drifter, I want to add a GPS component to my project, one that would be able to track the latitude and longitude of the device wherever it goes. </w:t>
+      </w:r>
+    </w:p>
+    <w:p/>
+    <w:p>
+      <w:r>
+        <w:t xml:space="preserve">If I </w:t>
+      </w:r>
+      <w:proofErr w:type="gramStart"/>
+      <w:r>
+        <w:t>am</w:t>
+      </w:r>
+      <w:proofErr w:type="gramEnd"/>
+      <w:r>
+        <w:t xml:space="preserve"> able to do this, it would be very close to the </w:t>
+      </w:r>
+      <w:proofErr w:type="spellStart"/>
+      <w:r>
+        <w:t>SeaKeepers</w:t>
+      </w:r>
+      <w:proofErr w:type="spellEnd"/>
+      <w:r>
+        <w:t>’ model.</w:t>
+      </w:r>
+    </w:p>
+    <w:p/>
+    <w:p>
+      <w:r>
+        <w:t>One thing that is very important for me to do in the future of this project is to calibrate my sensors properly. Thus far, I have not really done so which makes the data questionable.</w:t>
+      </w:r>
+    </w:p>
+    <w:p/>
+    <w:p>
+      <w:pPr>
+        <w:pStyle w:val="Heading1"/>
         <w:rPr>
           <w:rFonts w:ascii="Times New Roman" w:hAnsi="Times New Roman" w:cs="Times New Roman"/>
           <w:b w:val="0"/>
@@ -5685,8 +5756,8 @@
           <w:sz w:val="28"/>
           <w:szCs w:val="28"/>
         </w:rPr>
-        <w:t>7</w:t>
-      </w:r>
+      </w:pPr>
+      <w:bookmarkStart w:id="13" w:name="_Toc301856332"/>
       <w:r>
         <w:rPr>
           <w:rFonts w:ascii="Times New Roman" w:hAnsi="Times New Roman" w:cs="Times New Roman"/>
@@ -5695,7 +5766,7 @@
           <w:sz w:val="28"/>
           <w:szCs w:val="28"/>
         </w:rPr>
-        <w:t xml:space="preserve">.0 </w:t>
+        <w:t>7</w:t>
       </w:r>
       <w:r>
         <w:rPr>
@@ -5705,7 +5776,7 @@
           <w:sz w:val="28"/>
           <w:szCs w:val="28"/>
         </w:rPr>
-        <w:t>CO</w:t>
+        <w:t xml:space="preserve">.0 </w:t>
       </w:r>
       <w:r>
         <w:rPr>
@@ -5715,7 +5786,7 @@
           <w:sz w:val="28"/>
           <w:szCs w:val="28"/>
         </w:rPr>
-        <w:t>N</w:t>
+        <w:t>CO</w:t>
       </w:r>
       <w:r>
         <w:rPr>
@@ -5725,6 +5796,16 @@
           <w:sz w:val="28"/>
           <w:szCs w:val="28"/>
         </w:rPr>
+        <w:t>N</w:t>
+      </w:r>
+      <w:r>
+        <w:rPr>
+          <w:rFonts w:ascii="Times New Roman" w:hAnsi="Times New Roman" w:cs="Times New Roman"/>
+          <w:b w:val="0"/>
+          <w:color w:val="000000" w:themeColor="text1"/>
+          <w:sz w:val="28"/>
+          <w:szCs w:val="28"/>
+        </w:rPr>
         <w:t>CLUSION</w:t>
       </w:r>
       <w:bookmarkEnd w:id="13"/>
@@ -5739,7 +5820,15 @@
     </w:p>
     <w:p>
       <w:r>
-        <w:t>In conclusion, I believe that this project has helped me to achieve my goal in many ways. I taught myself many things about hardware and engineering in general. And on top of that, I achieved something that I like to believe is similar to something already invented and used by the SeaKeepers Society. Both my device and theirs</w:t>
+        <w:t xml:space="preserve">In conclusion, I believe that this project has helped me to achieve my goal in many ways. I taught myself many things about hardware and engineering in general. And on top of that, I achieved something that I like to believe is similar to something already invented and used by the </w:t>
+      </w:r>
+      <w:proofErr w:type="spellStart"/>
+      <w:r>
+        <w:t>SeaKeepers</w:t>
+      </w:r>
+      <w:proofErr w:type="spellEnd"/>
+      <w:r>
+        <w:t xml:space="preserve"> Society. Both my device and theirs</w:t>
       </w:r>
       <w:r>
         <w:t xml:space="preserve"> takes temperature readings, but theirs of course is more advanced in the transmission techniques and their velocity readings. </w:t>
@@ -5814,7 +5903,7 @@
           <w:szCs w:val="28"/>
         </w:rPr>
       </w:pPr>
-      <w:bookmarkStart w:id="14" w:name="_Toc301855971"/>
+      <w:bookmarkStart w:id="14" w:name="_Toc301856333"/>
       <w:r>
         <w:rPr>
           <w:rFonts w:ascii="Times New Roman" w:hAnsi="Times New Roman" w:cs="Times New Roman"/>
@@ -6290,7 +6379,7 @@
         <w:rStyle w:val="PageNumber"/>
         <w:noProof/>
       </w:rPr>
-      <w:t>11</w:t>
+      <w:t>3</w:t>
     </w:r>
     <w:r>
       <w:rPr>
@@ -8618,7 +8707,7 @@
 </file>
 
 <file path=customXml/itemProps1.xml><?xml version="1.0" encoding="utf-8"?>
-<ds:datastoreItem xmlns:ds="http://schemas.openxmlformats.org/officeDocument/2006/customXml" ds:itemID="{5A64E5D9-6DC8-854E-95DF-E80416E80FD8}">
+<ds:datastoreItem xmlns:ds="http://schemas.openxmlformats.org/officeDocument/2006/customXml" ds:itemID="{71B1C792-F5D9-E047-B85F-E366BCD9C2D6}">
   <ds:schemaRefs>
     <ds:schemaRef ds:uri="http://schemas.openxmlformats.org/officeDocument/2006/bibliography"/>
   </ds:schemaRefs>

</xml_diff>

<commit_message>
This is a new version of the Technial Report
</commit_message>
<xml_diff>
--- a/Technical_Report.docx
+++ b/Technical_Report.docx
@@ -31,14 +31,12 @@
           <w:rFonts w:ascii="Times New Roman" w:hAnsi="Times New Roman" w:cs="Times New Roman"/>
         </w:rPr>
       </w:pPr>
-      <w:proofErr w:type="gramStart"/>
       <w:r>
         <w:rPr>
           <w:rFonts w:ascii="Times New Roman" w:hAnsi="Times New Roman" w:cs="Times New Roman"/>
         </w:rPr>
         <w:t>by</w:t>
       </w:r>
-      <w:proofErr w:type="gramEnd"/>
     </w:p>
     <w:p>
       <w:pPr>
@@ -739,8 +737,6 @@
         </w:rPr>
         <w:fldChar w:fldCharType="separate"/>
       </w:r>
-      <w:bookmarkStart w:id="1" w:name="_GoBack"/>
-      <w:bookmarkEnd w:id="1"/>
       <w:r>
         <w:rPr>
           <w:rFonts w:ascii="Times New Roman" w:hAnsi="Times New Roman" w:cs="Times New Roman"/>
@@ -1776,7 +1772,7 @@
           <w:szCs w:val="28"/>
         </w:rPr>
       </w:pPr>
-      <w:bookmarkStart w:id="2" w:name="_Toc301856321"/>
+      <w:bookmarkStart w:id="1" w:name="_Toc301856321"/>
       <w:r>
         <w:rPr>
           <w:rFonts w:ascii="Times New Roman" w:hAnsi="Times New Roman" w:cs="Times New Roman"/>
@@ -1797,7 +1793,7 @@
         </w:rPr>
         <w:t>INTRODUCTION</w:t>
       </w:r>
-      <w:bookmarkEnd w:id="2"/>
+      <w:bookmarkEnd w:id="1"/>
     </w:p>
     <w:p>
       <w:pPr>
@@ -1991,23 +1987,7 @@
           <w:rFonts w:ascii="Times New Roman" w:hAnsi="Times New Roman" w:cs="Times New Roman"/>
           <w:color w:val="000000" w:themeColor="text1"/>
         </w:rPr>
-        <w:t xml:space="preserve">nts and transmits to satellites, and the International </w:t>
-      </w:r>
-      <w:proofErr w:type="spellStart"/>
-      <w:r>
-        <w:rPr>
-          <w:rFonts w:ascii="Times New Roman" w:hAnsi="Times New Roman" w:cs="Times New Roman"/>
-          <w:color w:val="000000" w:themeColor="text1"/>
-        </w:rPr>
-        <w:t>SeaKeepers</w:t>
-      </w:r>
-      <w:proofErr w:type="spellEnd"/>
-      <w:r>
-        <w:rPr>
-          <w:rFonts w:ascii="Times New Roman" w:hAnsi="Times New Roman" w:cs="Times New Roman"/>
-          <w:color w:val="000000" w:themeColor="text1"/>
-        </w:rPr>
-        <w:t xml:space="preserve"> </w:t>
+        <w:t xml:space="preserve">nts and transmits to satellites, and the International SeaKeepers </w:t>
       </w:r>
       <w:r>
         <w:rPr>
@@ -2290,7 +2270,7 @@
           <w:szCs w:val="28"/>
         </w:rPr>
       </w:pPr>
-      <w:bookmarkStart w:id="3" w:name="_Toc301856322"/>
+      <w:bookmarkStart w:id="2" w:name="_Toc301856322"/>
       <w:r>
         <w:rPr>
           <w:rFonts w:ascii="Times New Roman" w:hAnsi="Times New Roman" w:cs="Times New Roman"/>
@@ -2311,7 +2291,7 @@
         </w:rPr>
         <w:t>PROTOTYPING PROCESS</w:t>
       </w:r>
-      <w:bookmarkEnd w:id="3"/>
+      <w:bookmarkEnd w:id="2"/>
       <w:r>
         <w:rPr>
           <w:rFonts w:ascii="Times New Roman" w:hAnsi="Times New Roman" w:cs="Times New Roman"/>
@@ -2335,7 +2315,7 @@
           <w:szCs w:val="24"/>
         </w:rPr>
       </w:pPr>
-      <w:bookmarkStart w:id="4" w:name="_Toc301856323"/>
+      <w:bookmarkStart w:id="3" w:name="_Toc301856323"/>
       <w:r>
         <w:rPr>
           <w:rFonts w:ascii="Times New Roman" w:hAnsi="Times New Roman" w:cs="Times New Roman"/>
@@ -2356,7 +2336,7 @@
         </w:rPr>
         <w:t>MATERIALS</w:t>
       </w:r>
-      <w:bookmarkEnd w:id="4"/>
+      <w:bookmarkEnd w:id="3"/>
     </w:p>
     <w:p/>
     <w:p>
@@ -2408,26 +2388,16 @@
           <w:bCs/>
           <w:color w:val="000000" w:themeColor="text1"/>
         </w:rPr>
-        <w:t xml:space="preserve"> digital temperature </w:t>
-      </w:r>
-      <w:proofErr w:type="gramStart"/>
+        <w:t xml:space="preserve"> digital temperature sensor</w:t>
+      </w:r>
       <w:r>
         <w:rPr>
           <w:rFonts w:ascii="Times New Roman" w:eastAsia="Times New Roman" w:hAnsi="Times New Roman" w:cs="Times New Roman"/>
           <w:bCs/>
           <w:color w:val="000000" w:themeColor="text1"/>
         </w:rPr>
-        <w:t>sensor</w:t>
-      </w:r>
-      <w:r>
-        <w:rPr>
-          <w:rFonts w:ascii="Times New Roman" w:eastAsia="Times New Roman" w:hAnsi="Times New Roman" w:cs="Times New Roman"/>
-          <w:bCs/>
-          <w:color w:val="000000" w:themeColor="text1"/>
-        </w:rPr>
         <w:t>[</w:t>
       </w:r>
-      <w:proofErr w:type="gramEnd"/>
       <w:r>
         <w:rPr>
           <w:rStyle w:val="EndnoteReference"/>
@@ -2455,16 +2425,11 @@
         </w:numPr>
       </w:pPr>
       <w:r>
-        <w:t xml:space="preserve">1 Vernier pH </w:t>
-      </w:r>
-      <w:proofErr w:type="gramStart"/>
-      <w:r>
-        <w:t>Sensor</w:t>
+        <w:t>1 Vernier pH Sensor</w:t>
       </w:r>
       <w:r>
         <w:t>[</w:t>
       </w:r>
-      <w:proofErr w:type="gramEnd"/>
       <w:r>
         <w:rPr>
           <w:rStyle w:val="EndnoteReference"/>
@@ -2485,16 +2450,11 @@
         </w:numPr>
       </w:pPr>
       <w:r>
-        <w:t xml:space="preserve">1 Sparkfun Vernier Interface </w:t>
-      </w:r>
-      <w:proofErr w:type="gramStart"/>
-      <w:r>
-        <w:t>Shield</w:t>
+        <w:t>1 Sparkfun Vernier Interface Shield</w:t>
       </w:r>
       <w:r>
         <w:t>[</w:t>
       </w:r>
-      <w:proofErr w:type="gramEnd"/>
       <w:r>
         <w:rPr>
           <w:rStyle w:val="EndnoteReference"/>
@@ -2515,16 +2475,11 @@
         </w:numPr>
       </w:pPr>
       <w:r>
-        <w:t xml:space="preserve">1 Sparkfun MicroSD </w:t>
-      </w:r>
-      <w:proofErr w:type="gramStart"/>
-      <w:r>
-        <w:t>Shield</w:t>
+        <w:t>1 Sparkfun MicroSD Shield</w:t>
       </w:r>
       <w:r>
         <w:t>[</w:t>
       </w:r>
-      <w:proofErr w:type="gramEnd"/>
       <w:r>
         <w:rPr>
           <w:rStyle w:val="EndnoteReference"/>
@@ -2665,7 +2620,7 @@
           <w:szCs w:val="24"/>
         </w:rPr>
       </w:pPr>
-      <w:bookmarkStart w:id="5" w:name="_Toc301856324"/>
+      <w:bookmarkStart w:id="4" w:name="_Toc301856324"/>
       <w:r>
         <w:rPr>
           <w:rFonts w:ascii="Times New Roman" w:hAnsi="Times New Roman" w:cs="Times New Roman"/>
@@ -2676,7 +2631,7 @@
         </w:rPr>
         <w:t>3.2 CIRCUIT DIAGRAM</w:t>
       </w:r>
-      <w:bookmarkEnd w:id="5"/>
+      <w:bookmarkEnd w:id="4"/>
     </w:p>
     <w:p>
       <w:r>
@@ -2744,7 +2699,7 @@
           <w:szCs w:val="24"/>
         </w:rPr>
       </w:pPr>
-      <w:bookmarkStart w:id="6" w:name="_Toc301856325"/>
+      <w:bookmarkStart w:id="5" w:name="_Toc301856325"/>
       <w:r>
         <w:rPr>
           <w:rFonts w:ascii="Times New Roman" w:hAnsi="Times New Roman" w:cs="Times New Roman"/>
@@ -2775,7 +2730,7 @@
         </w:rPr>
         <w:t>PROTOTYPE 1</w:t>
       </w:r>
-      <w:bookmarkEnd w:id="6"/>
+      <w:bookmarkEnd w:id="5"/>
     </w:p>
     <w:p/>
     <w:p>
@@ -2976,16 +2931,11 @@
     <w:p/>
     <w:p>
       <w:r>
-        <w:t xml:space="preserve">After struggling for a good 3 hours, I found a </w:t>
-      </w:r>
-      <w:proofErr w:type="gramStart"/>
-      <w:r>
-        <w:t>blog</w:t>
+        <w:t>After struggling for a good 3 hours, I found a blog</w:t>
       </w:r>
       <w:r>
         <w:t>[</w:t>
       </w:r>
-      <w:proofErr w:type="gramEnd"/>
       <w:r>
         <w:rPr>
           <w:rStyle w:val="EndnoteReference"/>
@@ -2997,16 +2947,11 @@
         <w:t>]</w:t>
       </w:r>
       <w:r>
-        <w:t xml:space="preserve"> that did it for me. After using that code instead of the official Vernier </w:t>
-      </w:r>
-      <w:proofErr w:type="gramStart"/>
-      <w:r>
-        <w:t>code</w:t>
+        <w:t xml:space="preserve"> that did it for me. After using that code instead of the official Vernier code</w:t>
       </w:r>
       <w:r>
         <w:t>[</w:t>
       </w:r>
-      <w:proofErr w:type="gramEnd"/>
       <w:r>
         <w:rPr>
           <w:rStyle w:val="EndnoteReference"/>
@@ -3244,11 +3189,9 @@
             <w:tcW w:w="2214" w:type="dxa"/>
           </w:tcPr>
           <w:p>
-            <w:proofErr w:type="gramStart"/>
             <w:r>
               <w:t>pH</w:t>
             </w:r>
-            <w:proofErr w:type="gramEnd"/>
           </w:p>
         </w:tc>
         <w:tc>
@@ -5720,23 +5663,7 @@
     <w:p/>
     <w:p>
       <w:r>
-        <w:t xml:space="preserve">If I </w:t>
-      </w:r>
-      <w:proofErr w:type="gramStart"/>
-      <w:r>
-        <w:t>am</w:t>
-      </w:r>
-      <w:proofErr w:type="gramEnd"/>
-      <w:r>
-        <w:t xml:space="preserve"> able to do this, it would be very close to the </w:t>
-      </w:r>
-      <w:proofErr w:type="spellStart"/>
-      <w:r>
-        <w:t>SeaKeepers</w:t>
-      </w:r>
-      <w:proofErr w:type="spellEnd"/>
-      <w:r>
-        <w:t>’ model.</w:t>
+        <w:t>If I am able to do this, it would be very close to the SeaKeepers’ model.</w:t>
       </w:r>
     </w:p>
     <w:p/>
@@ -5820,15 +5747,7 @@
     </w:p>
     <w:p>
       <w:r>
-        <w:t xml:space="preserve">In conclusion, I believe that this project has helped me to achieve my goal in many ways. I taught myself many things about hardware and engineering in general. And on top of that, I achieved something that I like to believe is similar to something already invented and used by the </w:t>
-      </w:r>
-      <w:proofErr w:type="spellStart"/>
-      <w:r>
-        <w:t>SeaKeepers</w:t>
-      </w:r>
-      <w:proofErr w:type="spellEnd"/>
-      <w:r>
-        <w:t xml:space="preserve"> Society. Both my device and theirs</w:t>
+        <w:t>In conclusion, I believe that this project has helped me to achieve my goal in many ways. I taught myself many things about hardware and engineering in general. And on top of that, I achieved something that I like to believe is similar to something already invented and used by the SeaKeepers Society. Both my device and theirs</w:t>
       </w:r>
       <w:r>
         <w:t xml:space="preserve"> takes temperature readings, but theirs of course is more advanced in the transmission techniques and their velocity readings. </w:t>
@@ -6285,6 +6204,10 @@
     <w:p>
       <w:pPr>
         <w:pStyle w:val="EndnoteText"/>
+        <w:rPr>
+          <w:rStyle w:val="Hyperlink"/>
+          <w:rFonts w:ascii="Times New Roman" w:hAnsi="Times New Roman" w:cs="Times New Roman"/>
+        </w:rPr>
       </w:pPr>
       <w:r>
         <w:rPr>
@@ -6304,6 +6227,40 @@
           <w:t>https://github.com/VernierSoftwareTechnology/arduino</w:t>
         </w:r>
       </w:hyperlink>
+    </w:p>
+    <w:p>
+      <w:pPr>
+        <w:pStyle w:val="EndnoteText"/>
+        <w:rPr>
+          <w:rStyle w:val="Hyperlink"/>
+          <w:rFonts w:ascii="Times New Roman" w:hAnsi="Times New Roman" w:cs="Times New Roman"/>
+        </w:rPr>
+      </w:pPr>
+    </w:p>
+    <w:p>
+      <w:pPr>
+        <w:pStyle w:val="EndnoteText"/>
+        <w:rPr>
+          <w:rStyle w:val="Hyperlink"/>
+          <w:rFonts w:ascii="Times New Roman" w:hAnsi="Times New Roman" w:cs="Times New Roman"/>
+        </w:rPr>
+      </w:pPr>
+    </w:p>
+    <w:p>
+      <w:pPr>
+        <w:pStyle w:val="EndnoteText"/>
+        <w:rPr>
+          <w:rStyle w:val="Hyperlink"/>
+          <w:rFonts w:ascii="Times New Roman" w:hAnsi="Times New Roman" w:cs="Times New Roman"/>
+        </w:rPr>
+      </w:pPr>
+    </w:p>
+    <w:p>
+      <w:pPr>
+        <w:pStyle w:val="EndnoteText"/>
+      </w:pPr>
+      <w:bookmarkStart w:id="6" w:name="_GoBack"/>
+      <w:bookmarkEnd w:id="6"/>
     </w:p>
   </w:endnote>
 </w:endnotes>
@@ -6379,7 +6336,7 @@
         <w:rStyle w:val="PageNumber"/>
         <w:noProof/>
       </w:rPr>
-      <w:t>3</w:t>
+      <w:t>12</w:t>
     </w:r>
     <w:r>
       <w:rPr>
@@ -8707,7 +8664,7 @@
 </file>
 
 <file path=customXml/itemProps1.xml><?xml version="1.0" encoding="utf-8"?>
-<ds:datastoreItem xmlns:ds="http://schemas.openxmlformats.org/officeDocument/2006/customXml" ds:itemID="{71B1C792-F5D9-E047-B85F-E366BCD9C2D6}">
+<ds:datastoreItem xmlns:ds="http://schemas.openxmlformats.org/officeDocument/2006/customXml" ds:itemID="{74903E9E-CA3C-9F4F-9122-9F50508D9500}">
   <ds:schemaRefs>
     <ds:schemaRef ds:uri="http://schemas.openxmlformats.org/officeDocument/2006/bibliography"/>
   </ds:schemaRefs>

</xml_diff>